<commit_message>
cost_document print, columns not appended
</commit_message>
<xml_diff>
--- a/docx_templates/cost_document.docx
+++ b/docx_templates/cost_document.docx
@@ -18,11 +18,9 @@
           <w:b/>
           <w:sz w:val="28"/>
           <w:szCs w:val="28"/>
-          <w:lang w:val="en-US"/>
         </w:rPr>
         <w:t>{{</w:t>
       </w:r>
-      <w:proofErr w:type="spellStart"/>
       <w:r>
         <w:rPr>
           <w:rFonts w:ascii="Times New Roman" w:hAnsi="Times New Roman" w:cs="Times New Roman"/>
@@ -31,9 +29,17 @@
           <w:szCs w:val="28"/>
           <w:lang w:val="en-US"/>
         </w:rPr>
-        <w:t>cost_document</w:t>
+        <w:t>cost</w:t>
       </w:r>
-      <w:proofErr w:type="spellEnd"/>
+      <w:r>
+        <w:rPr>
+          <w:rFonts w:ascii="Times New Roman" w:hAnsi="Times New Roman" w:cs="Times New Roman"/>
+          <w:b/>
+          <w:sz w:val="28"/>
+          <w:szCs w:val="28"/>
+        </w:rPr>
+        <w:t>_</w:t>
+      </w:r>
       <w:r>
         <w:rPr>
           <w:rFonts w:ascii="Times New Roman" w:hAnsi="Times New Roman" w:cs="Times New Roman"/>
@@ -42,6 +48,15 @@
           <w:szCs w:val="28"/>
           <w:lang w:val="en-US"/>
         </w:rPr>
+        <w:t>document</w:t>
+      </w:r>
+      <w:r>
+        <w:rPr>
+          <w:rFonts w:ascii="Times New Roman" w:hAnsi="Times New Roman" w:cs="Times New Roman"/>
+          <w:b/>
+          <w:sz w:val="28"/>
+          <w:szCs w:val="28"/>
+        </w:rPr>
         <w:t>}}</w:t>
       </w:r>
       <w:r>
@@ -135,10 +150,20 @@
         <w:t>}}</w:t>
       </w:r>
     </w:p>
+    <w:p>
+      <w:pPr>
+        <w:jc w:val="both"/>
+        <w:rPr>
+          <w:rFonts w:ascii="Times New Roman" w:hAnsi="Times New Roman" w:cs="Times New Roman"/>
+          <w:sz w:val="28"/>
+          <w:szCs w:val="28"/>
+        </w:rPr>
+      </w:pPr>
+    </w:p>
     <w:tbl>
       <w:tblPr>
-        <w:tblpPr w:leftFromText="180" w:rightFromText="180" w:vertAnchor="text" w:horzAnchor="margin" w:tblpY="239"/>
-        <w:tblW w:w="2312" w:type="pct"/>
+        <w:tblpPr w:leftFromText="180" w:rightFromText="180" w:bottomFromText="200" w:vertAnchor="text" w:horzAnchor="margin" w:tblpY="239"/>
+        <w:tblW w:w="4083" w:type="pct"/>
         <w:tblCellMar>
           <w:left w:w="0" w:type="dxa"/>
           <w:right w:w="0" w:type="dxa"/>
@@ -146,15 +171,19 @@
         <w:tblLook w:val="00A0" w:firstRow="1" w:lastRow="0" w:firstColumn="1" w:lastColumn="0" w:noHBand="0" w:noVBand="0"/>
       </w:tblPr>
       <w:tblGrid>
-        <w:gridCol w:w="4580"/>
+        <w:gridCol w:w="3521"/>
+        <w:gridCol w:w="1145"/>
+        <w:gridCol w:w="883"/>
+        <w:gridCol w:w="1461"/>
+        <w:gridCol w:w="1078"/>
       </w:tblGrid>
       <w:tr>
         <w:trPr>
-          <w:trHeight w:val="276"/>
+          <w:trHeight w:val="260"/>
         </w:trPr>
         <w:tc>
           <w:tcPr>
-            <w:tcW w:w="5000" w:type="pct"/>
+            <w:tcW w:w="2258" w:type="pct"/>
             <w:vMerge w:val="restart"/>
             <w:tcBorders>
               <w:top w:val="single" w:sz="8" w:space="0" w:color="auto"/>
@@ -168,9 +197,11 @@
               <w:bottom w:w="0" w:type="dxa"/>
               <w:right w:w="108" w:type="dxa"/>
             </w:tcMar>
-          </w:tcPr>
-          <w:p>
-            <w:pPr>
+            <w:hideMark/>
+          </w:tcPr>
+          <w:p>
+            <w:pPr>
+              <w:spacing w:line="276" w:lineRule="auto"/>
               <w:jc w:val="center"/>
               <w:rPr>
                 <w:rFonts w:ascii="Times New Roman" w:hAnsi="Times New Roman" w:cs="Times New Roman"/>
@@ -183,17 +214,89 @@
                 <w:szCs w:val="22"/>
               </w:rPr>
               <w:t>Затраты на выполнение работ</w:t>
+            </w:r>
+          </w:p>
+        </w:tc>
+        <w:tc>
+          <w:tcPr>
+            <w:tcW w:w="789" w:type="pct"/>
+            <w:vMerge w:val="restart"/>
+            <w:tcBorders>
+              <w:top w:val="single" w:sz="8" w:space="0" w:color="auto"/>
+              <w:left w:val="nil"/>
+              <w:bottom w:val="single" w:sz="8" w:space="0" w:color="auto"/>
+              <w:right w:val="single" w:sz="8" w:space="0" w:color="auto"/>
+            </w:tcBorders>
+            <w:tcMar>
+              <w:top w:w="0" w:type="dxa"/>
+              <w:left w:w="108" w:type="dxa"/>
+              <w:bottom w:w="0" w:type="dxa"/>
+              <w:right w:w="108" w:type="dxa"/>
+            </w:tcMar>
+            <w:hideMark/>
+          </w:tcPr>
+          <w:p>
+            <w:pPr>
+              <w:spacing w:line="276" w:lineRule="auto"/>
+              <w:jc w:val="center"/>
+              <w:rPr>
+                <w:rFonts w:ascii="Times New Roman" w:hAnsi="Times New Roman" w:cs="Times New Roman"/>
+              </w:rPr>
+            </w:pPr>
+            <w:r>
+              <w:rPr>
+                <w:rFonts w:ascii="Times New Roman" w:hAnsi="Times New Roman" w:cs="Times New Roman"/>
+                <w:sz w:val="22"/>
+                <w:szCs w:val="22"/>
+              </w:rPr>
+              <w:t>Сумма затрат, тенге</w:t>
+            </w:r>
+          </w:p>
+        </w:tc>
+        <w:tc>
+          <w:tcPr>
+            <w:tcW w:w="1954" w:type="pct"/>
+            <w:gridSpan w:val="3"/>
+            <w:tcBorders>
+              <w:top w:val="single" w:sz="8" w:space="0" w:color="auto"/>
+              <w:left w:val="nil"/>
+              <w:bottom w:val="single" w:sz="8" w:space="0" w:color="auto"/>
+              <w:right w:val="single" w:sz="8" w:space="0" w:color="auto"/>
+            </w:tcBorders>
+            <w:tcMar>
+              <w:top w:w="0" w:type="dxa"/>
+              <w:left w:w="108" w:type="dxa"/>
+              <w:bottom w:w="0" w:type="dxa"/>
+              <w:right w:w="108" w:type="dxa"/>
+            </w:tcMar>
+            <w:hideMark/>
+          </w:tcPr>
+          <w:p>
+            <w:pPr>
+              <w:spacing w:line="276" w:lineRule="auto"/>
+              <w:jc w:val="center"/>
+              <w:rPr>
+                <w:rFonts w:ascii="Times New Roman" w:hAnsi="Times New Roman" w:cs="Times New Roman"/>
+              </w:rPr>
+            </w:pPr>
+            <w:r>
+              <w:rPr>
+                <w:rFonts w:ascii="Times New Roman" w:hAnsi="Times New Roman" w:cs="Times New Roman"/>
+                <w:sz w:val="22"/>
+                <w:szCs w:val="22"/>
+              </w:rPr>
+              <w:t>Этапы работ</w:t>
             </w:r>
           </w:p>
         </w:tc>
       </w:tr>
       <w:tr>
         <w:trPr>
-          <w:trHeight w:val="276"/>
+          <w:trHeight w:val="147"/>
         </w:trPr>
         <w:tc>
           <w:tcPr>
-            <w:tcW w:w="5000" w:type="pct"/>
+            <w:tcW w:w="2258" w:type="pct"/>
             <w:vMerge/>
             <w:tcBorders>
               <w:top w:val="single" w:sz="8" w:space="0" w:color="auto"/>
@@ -202,13 +305,608 @@
               <w:right w:val="single" w:sz="8" w:space="0" w:color="auto"/>
             </w:tcBorders>
             <w:vAlign w:val="center"/>
-          </w:tcPr>
-          <w:p>
-            <w:pPr>
-              <w:rPr>
-                <w:rFonts w:ascii="Times New Roman" w:hAnsi="Times New Roman" w:cs="Times New Roman"/>
-              </w:rPr>
-            </w:pPr>
+            <w:hideMark/>
+          </w:tcPr>
+          <w:p>
+            <w:pPr>
+              <w:rPr>
+                <w:rFonts w:ascii="Times New Roman" w:hAnsi="Times New Roman" w:cs="Times New Roman"/>
+              </w:rPr>
+            </w:pPr>
+          </w:p>
+        </w:tc>
+        <w:tc>
+          <w:tcPr>
+            <w:tcW w:w="789" w:type="pct"/>
+            <w:vMerge/>
+            <w:tcBorders>
+              <w:top w:val="single" w:sz="8" w:space="0" w:color="auto"/>
+              <w:left w:val="nil"/>
+              <w:bottom w:val="single" w:sz="8" w:space="0" w:color="auto"/>
+              <w:right w:val="single" w:sz="8" w:space="0" w:color="auto"/>
+            </w:tcBorders>
+            <w:vAlign w:val="center"/>
+            <w:hideMark/>
+          </w:tcPr>
+          <w:p>
+            <w:pPr>
+              <w:rPr>
+                <w:rFonts w:ascii="Times New Roman" w:hAnsi="Times New Roman" w:cs="Times New Roman"/>
+              </w:rPr>
+            </w:pPr>
+          </w:p>
+        </w:tc>
+        <w:tc>
+          <w:tcPr>
+            <w:tcW w:w="1954" w:type="pct"/>
+            <w:gridSpan w:val="3"/>
+            <w:tcBorders>
+              <w:top w:val="nil"/>
+              <w:left w:val="nil"/>
+              <w:bottom w:val="single" w:sz="8" w:space="0" w:color="auto"/>
+              <w:right w:val="single" w:sz="8" w:space="0" w:color="auto"/>
+            </w:tcBorders>
+            <w:tcMar>
+              <w:top w:w="0" w:type="dxa"/>
+              <w:left w:w="108" w:type="dxa"/>
+              <w:bottom w:w="0" w:type="dxa"/>
+              <w:right w:w="108" w:type="dxa"/>
+            </w:tcMar>
+            <w:hideMark/>
+          </w:tcPr>
+          <w:p>
+            <w:pPr>
+              <w:spacing w:line="276" w:lineRule="auto"/>
+              <w:rPr>
+                <w:rFonts w:ascii="Times New Roman" w:hAnsi="Times New Roman" w:cs="Times New Roman"/>
+              </w:rPr>
+            </w:pPr>
+            <w:r>
+              <w:rPr>
+                <w:rFonts w:ascii="Times New Roman" w:hAnsi="Times New Roman" w:cs="Times New Roman"/>
+                <w:sz w:val="22"/>
+                <w:szCs w:val="22"/>
+              </w:rPr>
+              <w:t> </w:t>
+            </w:r>
+          </w:p>
+          <w:p>
+            <w:pPr>
+              <w:spacing w:line="276" w:lineRule="auto"/>
+              <w:rPr>
+                <w:rFonts w:ascii="Times New Roman" w:hAnsi="Times New Roman" w:cs="Times New Roman"/>
+              </w:rPr>
+            </w:pPr>
+            <w:r>
+              <w:rPr>
+                <w:rFonts w:ascii="Times New Roman" w:hAnsi="Times New Roman" w:cs="Times New Roman"/>
+                <w:sz w:val="22"/>
+                <w:szCs w:val="22"/>
+              </w:rPr>
+              <w:t> </w:t>
+            </w:r>
+            <w:bookmarkStart w:id="0" w:name="_GoBack"/>
+            <w:bookmarkEnd w:id="0"/>
+          </w:p>
+          <w:p>
+            <w:pPr>
+              <w:spacing w:line="276" w:lineRule="auto"/>
+              <w:rPr>
+                <w:rFonts w:ascii="Times New Roman" w:hAnsi="Times New Roman" w:cs="Times New Roman"/>
+              </w:rPr>
+            </w:pPr>
+            <w:r>
+              <w:rPr>
+                <w:rFonts w:ascii="Times New Roman" w:hAnsi="Times New Roman" w:cs="Times New Roman"/>
+                <w:sz w:val="22"/>
+                <w:szCs w:val="22"/>
+              </w:rPr>
+              <w:t> </w:t>
+            </w:r>
+          </w:p>
+        </w:tc>
+      </w:tr>
+      <w:tr>
+        <w:trPr>
+          <w:trHeight w:val="147"/>
+        </w:trPr>
+        <w:tc>
+          <w:tcPr>
+            <w:tcW w:w="2258" w:type="pct"/>
+            <w:tcBorders>
+              <w:top w:val="single" w:sz="8" w:space="0" w:color="auto"/>
+              <w:left w:val="single" w:sz="8" w:space="0" w:color="auto"/>
+              <w:bottom w:val="single" w:sz="8" w:space="0" w:color="auto"/>
+              <w:right w:val="single" w:sz="8" w:space="0" w:color="auto"/>
+            </w:tcBorders>
+            <w:vAlign w:val="center"/>
+          </w:tcPr>
+          <w:p>
+            <w:pPr>
+              <w:rPr>
+                <w:rFonts w:ascii="Times New Roman" w:hAnsi="Times New Roman" w:cs="Times New Roman"/>
+              </w:rPr>
+            </w:pPr>
+          </w:p>
+        </w:tc>
+        <w:tc>
+          <w:tcPr>
+            <w:tcW w:w="789" w:type="pct"/>
+            <w:tcBorders>
+              <w:top w:val="single" w:sz="8" w:space="0" w:color="auto"/>
+              <w:left w:val="nil"/>
+              <w:bottom w:val="single" w:sz="8" w:space="0" w:color="auto"/>
+              <w:right w:val="single" w:sz="8" w:space="0" w:color="auto"/>
+            </w:tcBorders>
+            <w:vAlign w:val="center"/>
+          </w:tcPr>
+          <w:p>
+            <w:pPr>
+              <w:rPr>
+                <w:rFonts w:ascii="Times New Roman" w:hAnsi="Times New Roman" w:cs="Times New Roman"/>
+              </w:rPr>
+            </w:pPr>
+          </w:p>
+        </w:tc>
+        <w:tc>
+          <w:tcPr>
+            <w:tcW w:w="627" w:type="pct"/>
+            <w:tcBorders>
+              <w:top w:val="nil"/>
+              <w:left w:val="nil"/>
+              <w:bottom w:val="single" w:sz="8" w:space="0" w:color="auto"/>
+              <w:right w:val="single" w:sz="8" w:space="0" w:color="auto"/>
+            </w:tcBorders>
+            <w:tcMar>
+              <w:top w:w="0" w:type="dxa"/>
+              <w:left w:w="108" w:type="dxa"/>
+              <w:bottom w:w="0" w:type="dxa"/>
+              <w:right w:w="108" w:type="dxa"/>
+            </w:tcMar>
+          </w:tcPr>
+          <w:p>
+            <w:pPr>
+              <w:spacing w:line="276" w:lineRule="auto"/>
+              <w:rPr>
+                <w:rFonts w:ascii="Times New Roman" w:hAnsi="Times New Roman" w:cs="Times New Roman"/>
+                <w:sz w:val="22"/>
+                <w:szCs w:val="22"/>
+                <w:lang w:val="kk-KZ"/>
+              </w:rPr>
+            </w:pPr>
+            <w:r>
+              <w:rPr>
+                <w:rFonts w:ascii="Times New Roman" w:hAnsi="Times New Roman" w:cs="Times New Roman"/>
+                <w:sz w:val="22"/>
+                <w:szCs w:val="22"/>
+                <w:lang w:val="kk-KZ"/>
+              </w:rPr>
+              <w:t>Общая сумма</w:t>
+            </w:r>
+          </w:p>
+        </w:tc>
+        <w:tc>
+          <w:tcPr>
+            <w:tcW w:w="661" w:type="pct"/>
+            <w:tcBorders>
+              <w:top w:val="nil"/>
+              <w:left w:val="nil"/>
+              <w:bottom w:val="single" w:sz="8" w:space="0" w:color="auto"/>
+              <w:right w:val="single" w:sz="8" w:space="0" w:color="auto"/>
+            </w:tcBorders>
+            <w:tcMar>
+              <w:top w:w="0" w:type="dxa"/>
+              <w:left w:w="108" w:type="dxa"/>
+              <w:bottom w:w="0" w:type="dxa"/>
+              <w:right w:w="108" w:type="dxa"/>
+            </w:tcMar>
+          </w:tcPr>
+          <w:p>
+            <w:pPr>
+              <w:spacing w:line="276" w:lineRule="auto"/>
+              <w:rPr>
+                <w:rFonts w:ascii="Times New Roman" w:hAnsi="Times New Roman" w:cs="Times New Roman"/>
+                <w:sz w:val="22"/>
+                <w:szCs w:val="22"/>
+                <w:lang w:val="kk-KZ"/>
+              </w:rPr>
+            </w:pPr>
+            <w:r>
+              <w:rPr>
+                <w:rFonts w:ascii="Times New Roman" w:hAnsi="Times New Roman" w:cs="Times New Roman"/>
+                <w:sz w:val="22"/>
+                <w:szCs w:val="22"/>
+                <w:lang w:val="kk-KZ"/>
+              </w:rPr>
+              <w:t>Собственные средства</w:t>
+            </w:r>
+          </w:p>
+        </w:tc>
+        <w:tc>
+          <w:tcPr>
+            <w:tcW w:w="666" w:type="pct"/>
+            <w:tcBorders>
+              <w:top w:val="nil"/>
+              <w:left w:val="nil"/>
+              <w:bottom w:val="single" w:sz="8" w:space="0" w:color="auto"/>
+              <w:right w:val="single" w:sz="8" w:space="0" w:color="auto"/>
+            </w:tcBorders>
+            <w:tcMar>
+              <w:top w:w="0" w:type="dxa"/>
+              <w:left w:w="108" w:type="dxa"/>
+              <w:bottom w:w="0" w:type="dxa"/>
+              <w:right w:w="108" w:type="dxa"/>
+            </w:tcMar>
+          </w:tcPr>
+          <w:p>
+            <w:pPr>
+              <w:spacing w:line="276" w:lineRule="auto"/>
+              <w:rPr>
+                <w:rFonts w:ascii="Times New Roman" w:hAnsi="Times New Roman" w:cs="Times New Roman"/>
+                <w:sz w:val="22"/>
+                <w:szCs w:val="22"/>
+                <w:lang w:val="kk-KZ"/>
+              </w:rPr>
+            </w:pPr>
+            <w:r>
+              <w:rPr>
+                <w:rFonts w:ascii="Times New Roman" w:hAnsi="Times New Roman" w:cs="Times New Roman"/>
+                <w:sz w:val="22"/>
+                <w:szCs w:val="22"/>
+                <w:lang w:val="kk-KZ"/>
+              </w:rPr>
+              <w:t>Средства гранта</w:t>
+            </w:r>
+          </w:p>
+        </w:tc>
+      </w:tr>
+      <w:tr>
+        <w:trPr>
+          <w:trHeight w:val="260"/>
+        </w:trPr>
+        <w:tc>
+          <w:tcPr>
+            <w:tcW w:w="2258" w:type="pct"/>
+            <w:tcBorders>
+              <w:top w:val="nil"/>
+              <w:left w:val="single" w:sz="8" w:space="0" w:color="auto"/>
+              <w:bottom w:val="single" w:sz="8" w:space="0" w:color="auto"/>
+              <w:right w:val="single" w:sz="8" w:space="0" w:color="auto"/>
+            </w:tcBorders>
+            <w:tcMar>
+              <w:top w:w="0" w:type="dxa"/>
+              <w:left w:w="108" w:type="dxa"/>
+              <w:bottom w:w="0" w:type="dxa"/>
+              <w:right w:w="108" w:type="dxa"/>
+            </w:tcMar>
+            <w:hideMark/>
+          </w:tcPr>
+          <w:p>
+            <w:pPr>
+              <w:spacing w:line="276" w:lineRule="auto"/>
+              <w:rPr>
+                <w:rFonts w:ascii="Times New Roman" w:hAnsi="Times New Roman" w:cs="Times New Roman"/>
+              </w:rPr>
+            </w:pPr>
+            <w:r>
+              <w:rPr>
+                <w:rFonts w:ascii="Times New Roman" w:hAnsi="Times New Roman" w:cs="Times New Roman"/>
+                <w:sz w:val="22"/>
+                <w:szCs w:val="22"/>
+              </w:rPr>
+              <w:t>Затраты - ВСЕГО:</w:t>
+            </w:r>
+          </w:p>
+        </w:tc>
+        <w:tc>
+          <w:tcPr>
+            <w:tcW w:w="789" w:type="pct"/>
+            <w:tcBorders>
+              <w:top w:val="nil"/>
+              <w:left w:val="nil"/>
+              <w:bottom w:val="single" w:sz="8" w:space="0" w:color="auto"/>
+              <w:right w:val="single" w:sz="8" w:space="0" w:color="auto"/>
+            </w:tcBorders>
+            <w:tcMar>
+              <w:top w:w="0" w:type="dxa"/>
+              <w:left w:w="108" w:type="dxa"/>
+              <w:bottom w:w="0" w:type="dxa"/>
+              <w:right w:w="108" w:type="dxa"/>
+            </w:tcMar>
+            <w:hideMark/>
+          </w:tcPr>
+          <w:p>
+            <w:pPr>
+              <w:spacing w:line="276" w:lineRule="auto"/>
+              <w:rPr>
+                <w:rFonts w:ascii="Times New Roman" w:hAnsi="Times New Roman" w:cs="Times New Roman"/>
+              </w:rPr>
+            </w:pPr>
+            <w:r>
+              <w:rPr>
+                <w:rFonts w:ascii="Times New Roman" w:hAnsi="Times New Roman" w:cs="Times New Roman"/>
+                <w:sz w:val="22"/>
+                <w:szCs w:val="22"/>
+              </w:rPr>
+              <w:t> </w:t>
+            </w:r>
+          </w:p>
+        </w:tc>
+        <w:tc>
+          <w:tcPr>
+            <w:tcW w:w="627" w:type="pct"/>
+            <w:tcBorders>
+              <w:top w:val="nil"/>
+              <w:left w:val="nil"/>
+              <w:bottom w:val="single" w:sz="8" w:space="0" w:color="auto"/>
+              <w:right w:val="single" w:sz="8" w:space="0" w:color="auto"/>
+            </w:tcBorders>
+            <w:tcMar>
+              <w:top w:w="0" w:type="dxa"/>
+              <w:left w:w="108" w:type="dxa"/>
+              <w:bottom w:w="0" w:type="dxa"/>
+              <w:right w:w="108" w:type="dxa"/>
+            </w:tcMar>
+            <w:hideMark/>
+          </w:tcPr>
+          <w:p>
+            <w:pPr>
+              <w:spacing w:line="276" w:lineRule="auto"/>
+              <w:rPr>
+                <w:rFonts w:ascii="Times New Roman" w:hAnsi="Times New Roman" w:cs="Times New Roman"/>
+              </w:rPr>
+            </w:pPr>
+            <w:r>
+              <w:rPr>
+                <w:rFonts w:ascii="Times New Roman" w:hAnsi="Times New Roman" w:cs="Times New Roman"/>
+                <w:sz w:val="22"/>
+                <w:szCs w:val="22"/>
+              </w:rPr>
+              <w:t> </w:t>
+            </w:r>
+          </w:p>
+        </w:tc>
+        <w:tc>
+          <w:tcPr>
+            <w:tcW w:w="661" w:type="pct"/>
+            <w:tcBorders>
+              <w:top w:val="nil"/>
+              <w:left w:val="nil"/>
+              <w:bottom w:val="single" w:sz="8" w:space="0" w:color="auto"/>
+              <w:right w:val="single" w:sz="8" w:space="0" w:color="auto"/>
+            </w:tcBorders>
+            <w:tcMar>
+              <w:top w:w="0" w:type="dxa"/>
+              <w:left w:w="108" w:type="dxa"/>
+              <w:bottom w:w="0" w:type="dxa"/>
+              <w:right w:w="108" w:type="dxa"/>
+            </w:tcMar>
+            <w:hideMark/>
+          </w:tcPr>
+          <w:p>
+            <w:pPr>
+              <w:spacing w:line="276" w:lineRule="auto"/>
+              <w:rPr>
+                <w:rFonts w:ascii="Times New Roman" w:hAnsi="Times New Roman" w:cs="Times New Roman"/>
+              </w:rPr>
+            </w:pPr>
+            <w:r>
+              <w:rPr>
+                <w:rFonts w:ascii="Times New Roman" w:hAnsi="Times New Roman" w:cs="Times New Roman"/>
+                <w:sz w:val="22"/>
+                <w:szCs w:val="22"/>
+              </w:rPr>
+              <w:t> </w:t>
+            </w:r>
+          </w:p>
+        </w:tc>
+        <w:tc>
+          <w:tcPr>
+            <w:tcW w:w="666" w:type="pct"/>
+            <w:tcBorders>
+              <w:top w:val="nil"/>
+              <w:left w:val="nil"/>
+              <w:bottom w:val="single" w:sz="8" w:space="0" w:color="auto"/>
+              <w:right w:val="single" w:sz="8" w:space="0" w:color="auto"/>
+            </w:tcBorders>
+            <w:tcMar>
+              <w:top w:w="0" w:type="dxa"/>
+              <w:left w:w="108" w:type="dxa"/>
+              <w:bottom w:w="0" w:type="dxa"/>
+              <w:right w:w="108" w:type="dxa"/>
+            </w:tcMar>
+            <w:hideMark/>
+          </w:tcPr>
+          <w:p>
+            <w:pPr>
+              <w:spacing w:line="276" w:lineRule="auto"/>
+              <w:rPr>
+                <w:rFonts w:ascii="Times New Roman" w:hAnsi="Times New Roman" w:cs="Times New Roman"/>
+              </w:rPr>
+            </w:pPr>
+            <w:r>
+              <w:rPr>
+                <w:rFonts w:ascii="Times New Roman" w:hAnsi="Times New Roman" w:cs="Times New Roman"/>
+                <w:sz w:val="22"/>
+                <w:szCs w:val="22"/>
+              </w:rPr>
+              <w:t> </w:t>
+            </w:r>
+          </w:p>
+        </w:tc>
+      </w:tr>
+      <w:tr>
+        <w:trPr>
+          <w:trHeight w:val="520"/>
+        </w:trPr>
+        <w:tc>
+          <w:tcPr>
+            <w:tcW w:w="2258" w:type="pct"/>
+            <w:tcBorders>
+              <w:top w:val="nil"/>
+              <w:left w:val="single" w:sz="8" w:space="0" w:color="auto"/>
+              <w:bottom w:val="single" w:sz="8" w:space="0" w:color="auto"/>
+              <w:right w:val="single" w:sz="8" w:space="0" w:color="auto"/>
+            </w:tcBorders>
+            <w:tcMar>
+              <w:top w:w="0" w:type="dxa"/>
+              <w:left w:w="108" w:type="dxa"/>
+              <w:bottom w:w="0" w:type="dxa"/>
+              <w:right w:w="108" w:type="dxa"/>
+            </w:tcMar>
+            <w:hideMark/>
+          </w:tcPr>
+          <w:p>
+            <w:pPr>
+              <w:spacing w:line="276" w:lineRule="auto"/>
+              <w:rPr>
+                <w:rFonts w:ascii="Times New Roman" w:hAnsi="Times New Roman" w:cs="Times New Roman"/>
+              </w:rPr>
+            </w:pPr>
+            <w:r>
+              <w:rPr>
+                <w:rFonts w:ascii="Times New Roman" w:hAnsi="Times New Roman" w:cs="Times New Roman"/>
+                <w:sz w:val="22"/>
+                <w:szCs w:val="22"/>
+              </w:rPr>
+              <w:t>в том числе по статьям-</w:t>
+            </w:r>
+          </w:p>
+        </w:tc>
+        <w:tc>
+          <w:tcPr>
+            <w:tcW w:w="789" w:type="pct"/>
+            <w:tcBorders>
+              <w:top w:val="nil"/>
+              <w:left w:val="nil"/>
+              <w:bottom w:val="single" w:sz="8" w:space="0" w:color="auto"/>
+              <w:right w:val="single" w:sz="8" w:space="0" w:color="auto"/>
+            </w:tcBorders>
+            <w:tcMar>
+              <w:top w:w="0" w:type="dxa"/>
+              <w:left w:w="108" w:type="dxa"/>
+              <w:bottom w:w="0" w:type="dxa"/>
+              <w:right w:w="108" w:type="dxa"/>
+            </w:tcMar>
+            <w:hideMark/>
+          </w:tcPr>
+          <w:p>
+            <w:pPr>
+              <w:spacing w:line="276" w:lineRule="auto"/>
+              <w:rPr>
+                <w:rFonts w:ascii="Times New Roman" w:hAnsi="Times New Roman" w:cs="Times New Roman"/>
+              </w:rPr>
+            </w:pPr>
+            <w:r>
+              <w:rPr>
+                <w:rFonts w:ascii="Times New Roman" w:hAnsi="Times New Roman" w:cs="Times New Roman"/>
+                <w:sz w:val="22"/>
+                <w:szCs w:val="22"/>
+              </w:rPr>
+              <w:t> </w:t>
+            </w:r>
+          </w:p>
+        </w:tc>
+        <w:tc>
+          <w:tcPr>
+            <w:tcW w:w="627" w:type="pct"/>
+            <w:tcBorders>
+              <w:top w:val="nil"/>
+              <w:left w:val="nil"/>
+              <w:bottom w:val="single" w:sz="8" w:space="0" w:color="auto"/>
+              <w:right w:val="single" w:sz="8" w:space="0" w:color="auto"/>
+            </w:tcBorders>
+            <w:tcMar>
+              <w:top w:w="0" w:type="dxa"/>
+              <w:left w:w="108" w:type="dxa"/>
+              <w:bottom w:w="0" w:type="dxa"/>
+              <w:right w:w="108" w:type="dxa"/>
+            </w:tcMar>
+            <w:hideMark/>
+          </w:tcPr>
+          <w:p>
+            <w:pPr>
+              <w:spacing w:line="276" w:lineRule="auto"/>
+              <w:rPr>
+                <w:rFonts w:ascii="Times New Roman" w:hAnsi="Times New Roman" w:cs="Times New Roman"/>
+              </w:rPr>
+            </w:pPr>
+            <w:r>
+              <w:rPr>
+                <w:rFonts w:ascii="Times New Roman" w:hAnsi="Times New Roman" w:cs="Times New Roman"/>
+                <w:sz w:val="22"/>
+                <w:szCs w:val="22"/>
+              </w:rPr>
+              <w:t> </w:t>
+            </w:r>
+          </w:p>
+        </w:tc>
+        <w:tc>
+          <w:tcPr>
+            <w:tcW w:w="661" w:type="pct"/>
+            <w:tcBorders>
+              <w:top w:val="nil"/>
+              <w:left w:val="nil"/>
+              <w:bottom w:val="single" w:sz="8" w:space="0" w:color="auto"/>
+              <w:right w:val="single" w:sz="8" w:space="0" w:color="auto"/>
+            </w:tcBorders>
+            <w:tcMar>
+              <w:top w:w="0" w:type="dxa"/>
+              <w:left w:w="108" w:type="dxa"/>
+              <w:bottom w:w="0" w:type="dxa"/>
+              <w:right w:w="108" w:type="dxa"/>
+            </w:tcMar>
+            <w:hideMark/>
+          </w:tcPr>
+          <w:p>
+            <w:pPr>
+              <w:spacing w:line="276" w:lineRule="auto"/>
+              <w:rPr>
+                <w:rFonts w:ascii="Times New Roman" w:hAnsi="Times New Roman" w:cs="Times New Roman"/>
+              </w:rPr>
+            </w:pPr>
+            <w:r>
+              <w:rPr>
+                <w:rFonts w:ascii="Times New Roman" w:hAnsi="Times New Roman" w:cs="Times New Roman"/>
+                <w:sz w:val="22"/>
+                <w:szCs w:val="22"/>
+              </w:rPr>
+              <w:t> </w:t>
+            </w:r>
+          </w:p>
+        </w:tc>
+        <w:tc>
+          <w:tcPr>
+            <w:tcW w:w="666" w:type="pct"/>
+            <w:tcBorders>
+              <w:top w:val="nil"/>
+              <w:left w:val="nil"/>
+              <w:bottom w:val="single" w:sz="8" w:space="0" w:color="auto"/>
+              <w:right w:val="single" w:sz="8" w:space="0" w:color="auto"/>
+            </w:tcBorders>
+            <w:tcMar>
+              <w:top w:w="0" w:type="dxa"/>
+              <w:left w:w="108" w:type="dxa"/>
+              <w:bottom w:w="0" w:type="dxa"/>
+              <w:right w:w="108" w:type="dxa"/>
+            </w:tcMar>
+            <w:hideMark/>
+          </w:tcPr>
+          <w:p>
+            <w:pPr>
+              <w:spacing w:line="276" w:lineRule="auto"/>
+              <w:rPr>
+                <w:rFonts w:ascii="Times New Roman" w:hAnsi="Times New Roman" w:cs="Times New Roman"/>
+              </w:rPr>
+            </w:pPr>
+            <w:r>
+              <w:rPr>
+                <w:rFonts w:ascii="Times New Roman" w:hAnsi="Times New Roman" w:cs="Times New Roman"/>
+                <w:sz w:val="22"/>
+                <w:szCs w:val="22"/>
+              </w:rPr>
+              <w:t> </w:t>
+            </w:r>
           </w:p>
         </w:tc>
       </w:tr>
@@ -225,27 +923,13 @@
     </w:p>
     <w:p>
       <w:pPr>
-        <w:jc w:val="both"/>
-        <w:rPr>
-          <w:rFonts w:ascii="Times New Roman" w:hAnsi="Times New Roman" w:cs="Times New Roman"/>
-          <w:sz w:val="28"/>
-          <w:szCs w:val="28"/>
-          <w:lang w:val="en-US"/>
-        </w:rPr>
-      </w:pPr>
-    </w:p>
-    <w:p>
-      <w:pPr>
         <w:pStyle w:val="NoSpacing"/>
         <w:rPr>
           <w:rFonts w:ascii="Times New Roman" w:hAnsi="Times New Roman" w:cs="Times New Roman"/>
           <w:b/>
           <w:highlight w:val="yellow"/>
-          <w:lang w:val="en-US"/>
-        </w:rPr>
-      </w:pPr>
-      <w:bookmarkStart w:id="0" w:name="_GoBack"/>
-      <w:bookmarkEnd w:id="0"/>
+        </w:rPr>
+      </w:pPr>
     </w:p>
     <w:p>
       <w:pPr>
@@ -254,7 +938,6 @@
           <w:rFonts w:ascii="Times New Roman" w:hAnsi="Times New Roman" w:cs="Times New Roman"/>
           <w:b/>
           <w:highlight w:val="yellow"/>
-          <w:lang w:val="en-US"/>
         </w:rPr>
       </w:pPr>
     </w:p>
@@ -265,7 +948,116 @@
           <w:rFonts w:ascii="Times New Roman" w:hAnsi="Times New Roman" w:cs="Times New Roman"/>
           <w:b/>
           <w:highlight w:val="yellow"/>
-          <w:lang w:val="en-US"/>
+        </w:rPr>
+      </w:pPr>
+    </w:p>
+    <w:p>
+      <w:pPr>
+        <w:pStyle w:val="NoSpacing"/>
+        <w:rPr>
+          <w:rFonts w:ascii="Times New Roman" w:hAnsi="Times New Roman" w:cs="Times New Roman"/>
+          <w:b/>
+          <w:lang w:val="kk-KZ"/>
+        </w:rPr>
+      </w:pPr>
+    </w:p>
+    <w:p>
+      <w:pPr>
+        <w:pStyle w:val="NoSpacing"/>
+        <w:rPr>
+          <w:rFonts w:ascii="Times New Roman" w:hAnsi="Times New Roman" w:cs="Times New Roman"/>
+          <w:b/>
+          <w:lang w:val="kk-KZ"/>
+        </w:rPr>
+      </w:pPr>
+    </w:p>
+    <w:p>
+      <w:pPr>
+        <w:pStyle w:val="NoSpacing"/>
+        <w:rPr>
+          <w:rFonts w:ascii="Times New Roman" w:hAnsi="Times New Roman" w:cs="Times New Roman"/>
+          <w:b/>
+          <w:lang w:val="kk-KZ"/>
+        </w:rPr>
+      </w:pPr>
+    </w:p>
+    <w:p>
+      <w:pPr>
+        <w:pStyle w:val="NoSpacing"/>
+        <w:rPr>
+          <w:rFonts w:ascii="Times New Roman" w:hAnsi="Times New Roman" w:cs="Times New Roman"/>
+          <w:b/>
+          <w:lang w:val="kk-KZ"/>
+        </w:rPr>
+      </w:pPr>
+    </w:p>
+    <w:p>
+      <w:pPr>
+        <w:pStyle w:val="NoSpacing"/>
+        <w:rPr>
+          <w:rFonts w:ascii="Times New Roman" w:hAnsi="Times New Roman" w:cs="Times New Roman"/>
+          <w:b/>
+          <w:lang w:val="kk-KZ"/>
+        </w:rPr>
+      </w:pPr>
+    </w:p>
+    <w:p>
+      <w:pPr>
+        <w:pStyle w:val="NoSpacing"/>
+        <w:rPr>
+          <w:rFonts w:ascii="Times New Roman" w:hAnsi="Times New Roman" w:cs="Times New Roman"/>
+          <w:b/>
+          <w:lang w:val="kk-KZ"/>
+        </w:rPr>
+      </w:pPr>
+    </w:p>
+    <w:p>
+      <w:pPr>
+        <w:pStyle w:val="NoSpacing"/>
+        <w:rPr>
+          <w:rFonts w:ascii="Times New Roman" w:hAnsi="Times New Roman" w:cs="Times New Roman"/>
+          <w:b/>
+          <w:lang w:val="kk-KZ"/>
+        </w:rPr>
+      </w:pPr>
+    </w:p>
+    <w:p>
+      <w:pPr>
+        <w:pStyle w:val="NoSpacing"/>
+        <w:rPr>
+          <w:rFonts w:ascii="Times New Roman" w:hAnsi="Times New Roman" w:cs="Times New Roman"/>
+          <w:b/>
+          <w:lang w:val="kk-KZ"/>
+        </w:rPr>
+      </w:pPr>
+    </w:p>
+    <w:p>
+      <w:pPr>
+        <w:pStyle w:val="NoSpacing"/>
+        <w:rPr>
+          <w:rFonts w:ascii="Times New Roman" w:hAnsi="Times New Roman" w:cs="Times New Roman"/>
+          <w:b/>
+          <w:lang w:val="kk-KZ"/>
+        </w:rPr>
+      </w:pPr>
+    </w:p>
+    <w:p>
+      <w:pPr>
+        <w:pStyle w:val="NoSpacing"/>
+        <w:rPr>
+          <w:rFonts w:ascii="Times New Roman" w:hAnsi="Times New Roman" w:cs="Times New Roman"/>
+          <w:b/>
+          <w:lang w:val="kk-KZ"/>
+        </w:rPr>
+      </w:pPr>
+    </w:p>
+    <w:p>
+      <w:pPr>
+        <w:pStyle w:val="NoSpacing"/>
+        <w:rPr>
+          <w:rFonts w:ascii="Times New Roman" w:hAnsi="Times New Roman" w:cs="Times New Roman"/>
+          <w:b/>
+          <w:lang w:val="kk-KZ"/>
         </w:rPr>
       </w:pPr>
     </w:p>

</xml_diff>